<commit_message>
upload presentation and change documentation
</commit_message>
<xml_diff>
--- a/Presentation and Documentation/Incomplete Documentation.docx
+++ b/Presentation and Documentation/Incomplete Documentation.docx
@@ -342,7 +342,7 @@
                     </pic:cNvPicPr>
                   </pic:nvPicPr>
                   <pic:blipFill>
-                    <a:blip r:embed="rId4" cstate="print">
+                    <a:blip r:embed="rId6" cstate="print">
                       <a:extLst>
                         <a:ext uri="{28A0092B-C50C-407E-A947-70E740481C1C}">
                           <a14:useLocalDpi xmlns:a14="http://schemas.microsoft.com/office/drawing/2010/main" val="0"/>
@@ -703,8 +703,86 @@
           <w:sz w:val="36"/>
           <w:szCs w:val="36"/>
         </w:rPr>
-        <w:t xml:space="preserve">– </w:t>
-      </w:r>
+        <w:t>– QA</w:t>
+      </w:r>
+      <w:r>
+        <w:rPr>
+          <w:rFonts w:ascii="Times New Roman" w:hAnsi="Times New Roman" w:cs="Times New Roman"/>
+        </w:rPr>
+        <w:br/>
+      </w:r>
+    </w:p>
+    <w:p>
+      <w:pPr>
+        <w:rPr>
+          <w:rFonts w:ascii="Times New Roman" w:eastAsia="Bahnschrift" w:hAnsi="Times New Roman" w:cs="Times New Roman"/>
+          <w:sz w:val="24"/>
+          <w:szCs w:val="24"/>
+        </w:rPr>
+      </w:pPr>
+    </w:p>
+    <w:p>
+      <w:pPr>
+        <w:rPr>
+          <w:rFonts w:ascii="Times New Roman" w:eastAsia="Bahnschrift" w:hAnsi="Times New Roman" w:cs="Times New Roman"/>
+          <w:sz w:val="24"/>
+          <w:szCs w:val="24"/>
+        </w:rPr>
+      </w:pPr>
+    </w:p>
+    <w:p>
+      <w:pPr>
+        <w:rPr>
+          <w:rFonts w:ascii="Times New Roman" w:eastAsia="Bahnschrift" w:hAnsi="Times New Roman" w:cs="Times New Roman"/>
+          <w:sz w:val="24"/>
+          <w:szCs w:val="24"/>
+        </w:rPr>
+      </w:pPr>
+    </w:p>
+    <w:p>
+      <w:pPr>
+        <w:rPr>
+          <w:rFonts w:ascii="Times New Roman" w:eastAsia="Bahnschrift" w:hAnsi="Times New Roman" w:cs="Times New Roman"/>
+          <w:sz w:val="24"/>
+          <w:szCs w:val="24"/>
+        </w:rPr>
+      </w:pPr>
+    </w:p>
+    <w:p>
+      <w:pPr>
+        <w:rPr>
+          <w:rFonts w:ascii="Times New Roman" w:eastAsia="Bahnschrift" w:hAnsi="Times New Roman" w:cs="Times New Roman"/>
+          <w:sz w:val="24"/>
+          <w:szCs w:val="24"/>
+        </w:rPr>
+      </w:pPr>
+    </w:p>
+    <w:p>
+      <w:pPr>
+        <w:rPr>
+          <w:rFonts w:ascii="Times New Roman" w:eastAsia="Bahnschrift" w:hAnsi="Times New Roman" w:cs="Times New Roman"/>
+          <w:sz w:val="24"/>
+          <w:szCs w:val="24"/>
+        </w:rPr>
+      </w:pPr>
+    </w:p>
+    <w:p>
+      <w:pPr>
+        <w:rPr>
+          <w:rFonts w:ascii="Times New Roman" w:eastAsia="Bahnschrift" w:hAnsi="Times New Roman" w:cs="Times New Roman"/>
+          <w:sz w:val="24"/>
+          <w:szCs w:val="24"/>
+        </w:rPr>
+      </w:pPr>
+    </w:p>
+    <w:p>
+      <w:pPr>
+        <w:rPr>
+          <w:rFonts w:ascii="Times New Roman" w:eastAsia="Bahnschrift" w:hAnsi="Times New Roman" w:cs="Times New Roman"/>
+          <w:sz w:val="32"/>
+          <w:szCs w:val="32"/>
+        </w:rPr>
+      </w:pPr>
       <w:r>
         <w:rPr>
           <w:rFonts w:ascii="Times New Roman" w:eastAsia="Bahnschrift" w:hAnsi="Times New Roman" w:cs="Times New Roman"/>
@@ -713,7 +791,7 @@
           <w:sz w:val="36"/>
           <w:szCs w:val="36"/>
         </w:rPr>
-        <w:t>QA</w:t>
+        <w:t>2. The Project</w:t>
       </w:r>
       <w:r>
         <w:rPr>
@@ -721,127 +799,314 @@
         </w:rPr>
         <w:br/>
       </w:r>
-    </w:p>
-    <w:p>
-      <w:pPr>
-        <w:rPr>
-          <w:rFonts w:ascii="Times New Roman" w:eastAsia="Bahnschrift" w:hAnsi="Times New Roman" w:cs="Times New Roman"/>
+      <w:r>
+        <w:rPr>
+          <w:rFonts w:ascii="Times New Roman" w:hAnsi="Times New Roman" w:cs="Times New Roman"/>
+        </w:rPr>
+        <w:br/>
+      </w:r>
+      <w:r>
+        <w:rPr>
+          <w:rFonts w:ascii="Times New Roman" w:eastAsia="Bahnschrift" w:hAnsi="Times New Roman" w:cs="Times New Roman"/>
+          <w:b/>
+          <w:bCs/>
+          <w:sz w:val="32"/>
+          <w:szCs w:val="32"/>
+        </w:rPr>
+        <w:t xml:space="preserve">2.1 The imagining of the project – </w:t>
+      </w:r>
+      <w:r>
+        <w:rPr>
+          <w:rFonts w:ascii="Times New Roman" w:eastAsia="Bahnschrift" w:hAnsi="Times New Roman" w:cs="Times New Roman"/>
+          <w:sz w:val="32"/>
+          <w:szCs w:val="32"/>
+        </w:rPr>
+        <w:t>first stage of realization</w:t>
+      </w:r>
+    </w:p>
+    <w:p>
+      <w:pPr>
+        <w:rPr>
+          <w:rFonts w:ascii="Times New Roman" w:eastAsia="Bahnschrift" w:hAnsi="Times New Roman" w:cs="Times New Roman"/>
+          <w:color w:val="202124"/>
+          <w:sz w:val="32"/>
+          <w:szCs w:val="32"/>
+        </w:rPr>
+      </w:pPr>
+      <w:r>
+        <w:rPr>
+          <w:rFonts w:ascii="Times New Roman" w:eastAsia="Bahnschrift" w:hAnsi="Times New Roman" w:cs="Times New Roman"/>
+          <w:color w:val="202124"/>
           <w:sz w:val="24"/>
           <w:szCs w:val="24"/>
         </w:rPr>
-      </w:pPr>
-    </w:p>
-    <w:p>
-      <w:pPr>
-        <w:rPr>
-          <w:rFonts w:ascii="Times New Roman" w:eastAsia="Bahnschrift" w:hAnsi="Times New Roman" w:cs="Times New Roman"/>
+        <w:t xml:space="preserve">  The first part of creating our project was to think about what it should look like. </w:t>
+      </w:r>
+      <w:r>
+        <w:rPr>
+          <w:rFonts w:ascii="Times New Roman" w:hAnsi="Times New Roman" w:cs="Times New Roman"/>
+        </w:rPr>
+        <w:tab/>
+      </w:r>
+      <w:r>
+        <w:rPr>
+          <w:rFonts w:ascii="Times New Roman" w:eastAsia="Bahnschrift" w:hAnsi="Times New Roman" w:cs="Times New Roman"/>
+          <w:color w:val="202124"/>
           <w:sz w:val="24"/>
           <w:szCs w:val="24"/>
         </w:rPr>
-      </w:pPr>
-    </w:p>
-    <w:p>
-      <w:pPr>
-        <w:rPr>
-          <w:rFonts w:ascii="Times New Roman" w:eastAsia="Bahnschrift" w:hAnsi="Times New Roman" w:cs="Times New Roman"/>
+        <w:t xml:space="preserve"> Here the role was taken by the Backend Devs. We had to think about how to </w:t>
+      </w:r>
+      <w:r>
+        <w:rPr>
+          <w:rFonts w:ascii="Times New Roman" w:hAnsi="Times New Roman" w:cs="Times New Roman"/>
+        </w:rPr>
+        <w:tab/>
+      </w:r>
+      <w:r>
+        <w:rPr>
+          <w:rFonts w:ascii="Times New Roman" w:hAnsi="Times New Roman" w:cs="Times New Roman"/>
+        </w:rPr>
+        <w:tab/>
+      </w:r>
+      <w:r>
+        <w:rPr>
+          <w:rFonts w:ascii="Times New Roman" w:hAnsi="Times New Roman" w:cs="Times New Roman"/>
+        </w:rPr>
+        <w:tab/>
+      </w:r>
+      <w:r>
+        <w:rPr>
+          <w:rFonts w:ascii="Times New Roman" w:eastAsia="Bahnschrift" w:hAnsi="Times New Roman" w:cs="Times New Roman"/>
+          <w:color w:val="202124"/>
           <w:sz w:val="24"/>
           <w:szCs w:val="24"/>
         </w:rPr>
-      </w:pPr>
-    </w:p>
-    <w:p>
-      <w:pPr>
-        <w:rPr>
-          <w:rFonts w:ascii="Times New Roman" w:eastAsia="Bahnschrift" w:hAnsi="Times New Roman" w:cs="Times New Roman"/>
+        <w:t xml:space="preserve">structure the application, what functionality to have and how to implement the ideas. </w:t>
+      </w:r>
+      <w:r>
+        <w:rPr>
+          <w:rFonts w:ascii="Times New Roman" w:hAnsi="Times New Roman" w:cs="Times New Roman"/>
+        </w:rPr>
+        <w:tab/>
+      </w:r>
+      <w:r>
+        <w:rPr>
+          <w:rFonts w:ascii="Times New Roman" w:eastAsia="Bahnschrift" w:hAnsi="Times New Roman" w:cs="Times New Roman"/>
+          <w:color w:val="202124"/>
           <w:sz w:val="24"/>
           <w:szCs w:val="24"/>
         </w:rPr>
-      </w:pPr>
-    </w:p>
-    <w:p>
-      <w:pPr>
-        <w:rPr>
-          <w:rFonts w:ascii="Times New Roman" w:eastAsia="Bahnschrift" w:hAnsi="Times New Roman" w:cs="Times New Roman"/>
+        <w:t>After considering everything, we moved on to the next stage.</w:t>
+      </w:r>
+    </w:p>
+    <w:p>
+      <w:pPr>
+        <w:rPr>
+          <w:rFonts w:ascii="Times New Roman" w:eastAsia="Bahnschrift" w:hAnsi="Times New Roman" w:cs="Times New Roman"/>
+          <w:b/>
+          <w:bCs/>
+          <w:color w:val="202124"/>
+          <w:sz w:val="32"/>
+          <w:szCs w:val="32"/>
+        </w:rPr>
+      </w:pPr>
+      <w:r>
+        <w:rPr>
+          <w:rFonts w:ascii="Times New Roman" w:hAnsi="Times New Roman" w:cs="Times New Roman"/>
+        </w:rPr>
+        <w:br/>
+      </w:r>
+      <w:r>
+        <w:rPr>
+          <w:rFonts w:ascii="Times New Roman" w:eastAsia="Bahnschrift" w:hAnsi="Times New Roman" w:cs="Times New Roman"/>
+          <w:b/>
+          <w:bCs/>
+          <w:color w:val="202124"/>
+          <w:sz w:val="32"/>
+          <w:szCs w:val="32"/>
+        </w:rPr>
+        <w:t xml:space="preserve">2.2 The start of the project – </w:t>
+      </w:r>
+      <w:r>
+        <w:rPr>
+          <w:rFonts w:ascii="Times New Roman" w:eastAsia="Bahnschrift" w:hAnsi="Times New Roman" w:cs="Times New Roman"/>
+          <w:color w:val="202124"/>
+          <w:sz w:val="32"/>
+          <w:szCs w:val="32"/>
+        </w:rPr>
+        <w:t>second stage of realization</w:t>
+      </w:r>
+    </w:p>
+    <w:p>
+      <w:pPr>
+        <w:rPr>
+          <w:rFonts w:ascii="Times New Roman" w:eastAsia="Bahnschrift" w:hAnsi="Times New Roman" w:cs="Times New Roman"/>
+          <w:b/>
+          <w:bCs/>
+          <w:color w:val="202124"/>
+          <w:sz w:val="32"/>
+          <w:szCs w:val="32"/>
+        </w:rPr>
+      </w:pPr>
+      <w:r>
+        <w:rPr>
+          <w:rFonts w:ascii="Times New Roman" w:eastAsia="Bahnschrift" w:hAnsi="Times New Roman" w:cs="Times New Roman"/>
+          <w:color w:val="202124"/>
           <w:sz w:val="24"/>
           <w:szCs w:val="24"/>
         </w:rPr>
-      </w:pPr>
-    </w:p>
-    <w:p>
-      <w:pPr>
-        <w:rPr>
-          <w:rFonts w:ascii="Times New Roman" w:eastAsia="Bahnschrift" w:hAnsi="Times New Roman" w:cs="Times New Roman"/>
+        <w:t xml:space="preserve">First, we organized our tasks and schedules, then we began working. </w:t>
+      </w:r>
+      <w:r>
+        <w:rPr>
+          <w:rFonts w:ascii="Times New Roman" w:hAnsi="Times New Roman" w:cs="Times New Roman"/>
+        </w:rPr>
+        <w:tab/>
+      </w:r>
+      <w:r>
+        <w:rPr>
+          <w:rFonts w:ascii="Times New Roman" w:hAnsi="Times New Roman" w:cs="Times New Roman"/>
+        </w:rPr>
+        <w:tab/>
+      </w:r>
+      <w:r>
+        <w:rPr>
+          <w:rFonts w:ascii="Times New Roman" w:eastAsia="Bahnschrift" w:hAnsi="Times New Roman" w:cs="Times New Roman"/>
+          <w:color w:val="202124"/>
           <w:sz w:val="24"/>
           <w:szCs w:val="24"/>
         </w:rPr>
-      </w:pPr>
-    </w:p>
-    <w:p>
-      <w:pPr>
-        <w:rPr>
-          <w:rFonts w:ascii="Times New Roman" w:eastAsia="Bahnschrift" w:hAnsi="Times New Roman" w:cs="Times New Roman"/>
+        <w:t xml:space="preserve">         </w:t>
+      </w:r>
+      <w:r>
+        <w:rPr>
+          <w:rFonts w:ascii="Times New Roman" w:hAnsi="Times New Roman" w:cs="Times New Roman"/>
+        </w:rPr>
+        <w:tab/>
+      </w:r>
+      <w:r>
+        <w:rPr>
+          <w:rFonts w:ascii="Times New Roman" w:eastAsia="Bahnschrift" w:hAnsi="Times New Roman" w:cs="Times New Roman"/>
+          <w:color w:val="202124"/>
           <w:sz w:val="24"/>
           <w:szCs w:val="24"/>
         </w:rPr>
-      </w:pPr>
-    </w:p>
-    <w:p>
-      <w:pPr>
-        <w:rPr>
-          <w:rFonts w:ascii="Times New Roman" w:eastAsia="Bahnschrift" w:hAnsi="Times New Roman" w:cs="Times New Roman"/>
+        <w:t xml:space="preserve">      About a week later we had our first meeting to discuss what we all </w:t>
+      </w:r>
+      <w:r>
+        <w:rPr>
+          <w:rFonts w:ascii="Times New Roman" w:hAnsi="Times New Roman" w:cs="Times New Roman"/>
+        </w:rPr>
+        <w:tab/>
+      </w:r>
+      <w:r>
+        <w:rPr>
+          <w:rFonts w:ascii="Times New Roman" w:hAnsi="Times New Roman" w:cs="Times New Roman"/>
+        </w:rPr>
+        <w:tab/>
+      </w:r>
+      <w:r>
+        <w:rPr>
+          <w:rFonts w:ascii="Times New Roman" w:eastAsia="Bahnschrift" w:hAnsi="Times New Roman" w:cs="Times New Roman"/>
+          <w:color w:val="202124"/>
+          <w:sz w:val="24"/>
+          <w:szCs w:val="24"/>
+        </w:rPr>
+        <w:t xml:space="preserve">                             </w:t>
+      </w:r>
+      <w:r>
+        <w:rPr>
+          <w:rFonts w:ascii="Times New Roman" w:hAnsi="Times New Roman" w:cs="Times New Roman"/>
+        </w:rPr>
+        <w:tab/>
+      </w:r>
+      <w:r>
+        <w:rPr>
+          <w:rFonts w:ascii="Times New Roman" w:eastAsia="Bahnschrift" w:hAnsi="Times New Roman" w:cs="Times New Roman"/>
+          <w:color w:val="202124"/>
+          <w:sz w:val="24"/>
+          <w:szCs w:val="24"/>
+        </w:rPr>
+        <w:t xml:space="preserve">    achieved. We discussed ideas and implemented them into the core idea of   </w:t>
+      </w:r>
+      <w:r>
+        <w:rPr>
+          <w:rFonts w:ascii="Times New Roman" w:hAnsi="Times New Roman" w:cs="Times New Roman"/>
+        </w:rPr>
+        <w:tab/>
+      </w:r>
+      <w:r>
+        <w:rPr>
+          <w:rFonts w:ascii="Times New Roman" w:eastAsia="Bahnschrift" w:hAnsi="Times New Roman" w:cs="Times New Roman"/>
+          <w:color w:val="202124"/>
+          <w:sz w:val="24"/>
+          <w:szCs w:val="24"/>
+        </w:rPr>
+        <w:t xml:space="preserve">                  </w:t>
+      </w:r>
+      <w:r>
+        <w:rPr>
+          <w:rFonts w:ascii="Times New Roman" w:hAnsi="Times New Roman" w:cs="Times New Roman"/>
+        </w:rPr>
+        <w:tab/>
+      </w:r>
+      <w:r>
+        <w:rPr>
+          <w:rFonts w:ascii="Times New Roman" w:eastAsia="Bahnschrift" w:hAnsi="Times New Roman" w:cs="Times New Roman"/>
+          <w:color w:val="202124"/>
+          <w:sz w:val="24"/>
+          <w:szCs w:val="24"/>
+        </w:rPr>
+        <w:t xml:space="preserve">    the project.</w:t>
+      </w:r>
+      <w:r>
+        <w:rPr>
+          <w:rFonts w:ascii="Times New Roman" w:hAnsi="Times New Roman" w:cs="Times New Roman"/>
+        </w:rPr>
+        <w:br/>
+      </w:r>
+      <w:r>
+        <w:rPr>
+          <w:rFonts w:ascii="Times New Roman" w:hAnsi="Times New Roman" w:cs="Times New Roman"/>
+        </w:rPr>
+        <w:tab/>
+      </w:r>
+      <w:r>
+        <w:rPr>
+          <w:rFonts w:ascii="Times New Roman" w:hAnsi="Times New Roman" w:cs="Times New Roman"/>
+        </w:rPr>
+        <w:br/>
+      </w:r>
+      <w:r>
+        <w:rPr>
+          <w:rFonts w:ascii="Times New Roman" w:eastAsia="Bahnschrift" w:hAnsi="Times New Roman" w:cs="Times New Roman"/>
+          <w:b/>
+          <w:bCs/>
+          <w:color w:val="202124"/>
           <w:sz w:val="32"/>
           <w:szCs w:val="32"/>
         </w:rPr>
-      </w:pPr>
-      <w:r>
-        <w:rPr>
-          <w:rFonts w:ascii="Times New Roman" w:eastAsia="Bahnschrift" w:hAnsi="Times New Roman" w:cs="Times New Roman"/>
-          <w:b/>
-          <w:bCs/>
-          <w:sz w:val="36"/>
-          <w:szCs w:val="36"/>
-        </w:rPr>
-        <w:t>2. The Project</w:t>
-      </w:r>
-      <w:r>
-        <w:rPr>
-          <w:rFonts w:ascii="Times New Roman" w:hAnsi="Times New Roman" w:cs="Times New Roman"/>
-        </w:rPr>
-        <w:br/>
-      </w:r>
-      <w:r>
-        <w:rPr>
-          <w:rFonts w:ascii="Times New Roman" w:hAnsi="Times New Roman" w:cs="Times New Roman"/>
-        </w:rPr>
-        <w:br/>
-      </w:r>
-      <w:r>
-        <w:rPr>
-          <w:rFonts w:ascii="Times New Roman" w:eastAsia="Bahnschrift" w:hAnsi="Times New Roman" w:cs="Times New Roman"/>
-          <w:b/>
-          <w:bCs/>
+        <w:t xml:space="preserve">2.3 The late state of the project – </w:t>
+      </w:r>
+      <w:r>
+        <w:rPr>
+          <w:rFonts w:ascii="Times New Roman" w:eastAsia="Bahnschrift" w:hAnsi="Times New Roman" w:cs="Times New Roman"/>
+          <w:color w:val="202124"/>
           <w:sz w:val="32"/>
           <w:szCs w:val="32"/>
         </w:rPr>
-        <w:t xml:space="preserve">2.1 The imagining of the project – </w:t>
-      </w:r>
-      <w:r>
-        <w:rPr>
-          <w:rFonts w:ascii="Times New Roman" w:eastAsia="Bahnschrift" w:hAnsi="Times New Roman" w:cs="Times New Roman"/>
+        <w:t>final stage of realization</w:t>
+      </w:r>
+    </w:p>
+    <w:p>
+      <w:pPr>
+        <w:rPr>
+          <w:rFonts w:ascii="Times New Roman" w:eastAsia="Bahnschrift" w:hAnsi="Times New Roman" w:cs="Times New Roman"/>
+          <w:color w:val="202124"/>
           <w:sz w:val="32"/>
           <w:szCs w:val="32"/>
         </w:rPr>
-        <w:t>first stage of realization</w:t>
-      </w:r>
-    </w:p>
-    <w:p>
-      <w:pPr>
-        <w:rPr>
-          <w:rFonts w:ascii="Times New Roman" w:eastAsia="Bahnschrift" w:hAnsi="Times New Roman" w:cs="Times New Roman"/>
-          <w:color w:val="202124"/>
-          <w:sz w:val="32"/>
-          <w:szCs w:val="32"/>
-        </w:rPr>
       </w:pPr>
       <w:r>
         <w:rPr>
@@ -850,13 +1115,7 @@
           <w:sz w:val="24"/>
           <w:szCs w:val="24"/>
         </w:rPr>
-        <w:t xml:space="preserve">  The first part of creating our project was to think about what it should look like. </w:t>
-      </w:r>
-      <w:r>
-        <w:rPr>
-          <w:rFonts w:ascii="Times New Roman" w:hAnsi="Times New Roman" w:cs="Times New Roman"/>
-        </w:rPr>
-        <w:tab/>
+        <w:t xml:space="preserve"> We began thinking of ways to improve the </w:t>
       </w:r>
       <w:r>
         <w:rPr>
@@ -865,7 +1124,7 @@
           <w:sz w:val="24"/>
           <w:szCs w:val="24"/>
         </w:rPr>
-        <w:t xml:space="preserve"> Here the role was taken by the </w:t>
+        <w:t>application</w:t>
       </w:r>
       <w:r>
         <w:rPr>
@@ -874,7 +1133,13 @@
           <w:sz w:val="24"/>
           <w:szCs w:val="24"/>
         </w:rPr>
-        <w:t>Backend Devs</w:t>
+        <w:t xml:space="preserve"> and started creating </w:t>
+      </w:r>
+      <w:r>
+        <w:rPr>
+          <w:rFonts w:ascii="Times New Roman" w:hAnsi="Times New Roman" w:cs="Times New Roman"/>
+        </w:rPr>
+        <w:tab/>
       </w:r>
       <w:r>
         <w:rPr>
@@ -883,19 +1148,7 @@
           <w:sz w:val="24"/>
           <w:szCs w:val="24"/>
         </w:rPr>
-        <w:t xml:space="preserve">. We had to think about how to </w:t>
-      </w:r>
-      <w:r>
-        <w:rPr>
-          <w:rFonts w:ascii="Times New Roman" w:hAnsi="Times New Roman" w:cs="Times New Roman"/>
-        </w:rPr>
-        <w:tab/>
-      </w:r>
-      <w:r>
-        <w:rPr>
-          <w:rFonts w:ascii="Times New Roman" w:hAnsi="Times New Roman" w:cs="Times New Roman"/>
-        </w:rPr>
-        <w:tab/>
+        <w:t xml:space="preserve">   </w:t>
       </w:r>
       <w:r>
         <w:rPr>
@@ -910,7 +1163,13 @@
           <w:sz w:val="24"/>
           <w:szCs w:val="24"/>
         </w:rPr>
-        <w:t xml:space="preserve">structure the </w:t>
+        <w:t xml:space="preserve">documentation and a presentation to go along with the project. After all was </w:t>
+      </w:r>
+      <w:r>
+        <w:rPr>
+          <w:rFonts w:ascii="Times New Roman" w:hAnsi="Times New Roman" w:cs="Times New Roman"/>
+        </w:rPr>
+        <w:tab/>
       </w:r>
       <w:r>
         <w:rPr>
@@ -919,417 +1178,73 @@
           <w:sz w:val="24"/>
           <w:szCs w:val="24"/>
         </w:rPr>
-        <w:t>application</w:t>
-      </w:r>
-      <w:r>
+        <w:t>done, we took a much-needed break from everything, as we had a busy week</w:t>
+      </w:r>
+    </w:p>
+    <w:p>
+      <w:pPr>
         <w:rPr>
           <w:rFonts w:ascii="Times New Roman" w:eastAsia="Bahnschrift" w:hAnsi="Times New Roman" w:cs="Times New Roman"/>
           <w:color w:val="202124"/>
           <w:sz w:val="24"/>
           <w:szCs w:val="24"/>
         </w:rPr>
-        <w:t xml:space="preserve">, what functionality to have and how to implement the ideas. </w:t>
-      </w:r>
-      <w:r>
-        <w:rPr>
-          <w:rFonts w:ascii="Times New Roman" w:hAnsi="Times New Roman" w:cs="Times New Roman"/>
-        </w:rPr>
-        <w:tab/>
-      </w:r>
-      <w:r>
+      </w:pPr>
+    </w:p>
+    <w:p>
+      <w:pPr>
         <w:rPr>
           <w:rFonts w:ascii="Times New Roman" w:eastAsia="Bahnschrift" w:hAnsi="Times New Roman" w:cs="Times New Roman"/>
           <w:color w:val="202124"/>
           <w:sz w:val="24"/>
           <w:szCs w:val="24"/>
         </w:rPr>
-        <w:t>After considering everything, we moved on to the next stage.</w:t>
-      </w:r>
-    </w:p>
-    <w:p>
-      <w:pPr>
-        <w:rPr>
-          <w:rFonts w:ascii="Times New Roman" w:eastAsia="Bahnschrift" w:hAnsi="Times New Roman" w:cs="Times New Roman"/>
-          <w:b/>
-          <w:bCs/>
-          <w:color w:val="202124"/>
-          <w:sz w:val="32"/>
-          <w:szCs w:val="32"/>
-        </w:rPr>
-      </w:pPr>
-      <w:r>
-        <w:rPr>
-          <w:rFonts w:ascii="Times New Roman" w:hAnsi="Times New Roman" w:cs="Times New Roman"/>
-        </w:rPr>
-        <w:br/>
-      </w:r>
-      <w:r>
-        <w:rPr>
-          <w:rFonts w:ascii="Times New Roman" w:eastAsia="Bahnschrift" w:hAnsi="Times New Roman" w:cs="Times New Roman"/>
-          <w:b/>
-          <w:bCs/>
-          <w:color w:val="202124"/>
-          <w:sz w:val="32"/>
-          <w:szCs w:val="32"/>
-        </w:rPr>
-        <w:t xml:space="preserve">2.2 The start of the project – </w:t>
-      </w:r>
-      <w:r>
-        <w:rPr>
-          <w:rFonts w:ascii="Times New Roman" w:eastAsia="Bahnschrift" w:hAnsi="Times New Roman" w:cs="Times New Roman"/>
-          <w:color w:val="202124"/>
-          <w:sz w:val="32"/>
-          <w:szCs w:val="32"/>
-        </w:rPr>
-        <w:t>second stage of realization</w:t>
-      </w:r>
-    </w:p>
-    <w:p>
-      <w:pPr>
-        <w:rPr>
-          <w:rFonts w:ascii="Times New Roman" w:eastAsia="Bahnschrift" w:hAnsi="Times New Roman" w:cs="Times New Roman"/>
-          <w:b/>
-          <w:bCs/>
-          <w:color w:val="202124"/>
-          <w:sz w:val="32"/>
-          <w:szCs w:val="32"/>
-        </w:rPr>
-      </w:pPr>
-      <w:r>
+      </w:pPr>
+    </w:p>
+    <w:p>
+      <w:pPr>
         <w:rPr>
           <w:rFonts w:ascii="Times New Roman" w:eastAsia="Bahnschrift" w:hAnsi="Times New Roman" w:cs="Times New Roman"/>
           <w:color w:val="202124"/>
           <w:sz w:val="24"/>
           <w:szCs w:val="24"/>
         </w:rPr>
-        <w:t xml:space="preserve">First, we organized our tasks and schedules, then we began working. </w:t>
-      </w:r>
-      <w:r>
-        <w:rPr>
-          <w:rFonts w:ascii="Times New Roman" w:hAnsi="Times New Roman" w:cs="Times New Roman"/>
-        </w:rPr>
-        <w:tab/>
-      </w:r>
-      <w:r>
-        <w:rPr>
-          <w:rFonts w:ascii="Times New Roman" w:hAnsi="Times New Roman" w:cs="Times New Roman"/>
-        </w:rPr>
-        <w:tab/>
-      </w:r>
-      <w:r>
+      </w:pPr>
+    </w:p>
+    <w:p>
+      <w:pPr>
         <w:rPr>
           <w:rFonts w:ascii="Times New Roman" w:eastAsia="Bahnschrift" w:hAnsi="Times New Roman" w:cs="Times New Roman"/>
           <w:color w:val="202124"/>
           <w:sz w:val="24"/>
           <w:szCs w:val="24"/>
         </w:rPr>
-        <w:t xml:space="preserve">         </w:t>
-      </w:r>
-      <w:r>
-        <w:rPr>
-          <w:rFonts w:ascii="Times New Roman" w:hAnsi="Times New Roman" w:cs="Times New Roman"/>
-        </w:rPr>
-        <w:tab/>
-      </w:r>
-      <w:r>
+      </w:pPr>
+    </w:p>
+    <w:p>
+      <w:pPr>
         <w:rPr>
           <w:rFonts w:ascii="Times New Roman" w:eastAsia="Bahnschrift" w:hAnsi="Times New Roman" w:cs="Times New Roman"/>
           <w:color w:val="202124"/>
           <w:sz w:val="24"/>
           <w:szCs w:val="24"/>
         </w:rPr>
-        <w:t xml:space="preserve">      About a week later we had our first meeting to discuss what we all </w:t>
-      </w:r>
-      <w:r>
-        <w:rPr>
-          <w:rFonts w:ascii="Times New Roman" w:hAnsi="Times New Roman" w:cs="Times New Roman"/>
-        </w:rPr>
-        <w:tab/>
-      </w:r>
-      <w:r>
-        <w:rPr>
-          <w:rFonts w:ascii="Times New Roman" w:hAnsi="Times New Roman" w:cs="Times New Roman"/>
-        </w:rPr>
-        <w:tab/>
-      </w:r>
-      <w:r>
+      </w:pPr>
+    </w:p>
+    <w:p>
+      <w:pPr>
         <w:rPr>
           <w:rFonts w:ascii="Times New Roman" w:eastAsia="Bahnschrift" w:hAnsi="Times New Roman" w:cs="Times New Roman"/>
           <w:color w:val="202124"/>
           <w:sz w:val="24"/>
           <w:szCs w:val="24"/>
         </w:rPr>
-        <w:t xml:space="preserve">                             </w:t>
-      </w:r>
-      <w:r>
-        <w:rPr>
-          <w:rFonts w:ascii="Times New Roman" w:hAnsi="Times New Roman" w:cs="Times New Roman"/>
-        </w:rPr>
-        <w:tab/>
-      </w:r>
-      <w:r>
-        <w:rPr>
-          <w:rFonts w:ascii="Times New Roman" w:eastAsia="Bahnschrift" w:hAnsi="Times New Roman" w:cs="Times New Roman"/>
-          <w:color w:val="202124"/>
-          <w:sz w:val="24"/>
-          <w:szCs w:val="24"/>
-        </w:rPr>
-        <w:t xml:space="preserve">    achieved. We discussed ideas and implemented them into the core idea of   </w:t>
-      </w:r>
-      <w:r>
-        <w:rPr>
-          <w:rFonts w:ascii="Times New Roman" w:hAnsi="Times New Roman" w:cs="Times New Roman"/>
-        </w:rPr>
-        <w:tab/>
-      </w:r>
-      <w:r>
-        <w:rPr>
-          <w:rFonts w:ascii="Times New Roman" w:eastAsia="Bahnschrift" w:hAnsi="Times New Roman" w:cs="Times New Roman"/>
-          <w:color w:val="202124"/>
-          <w:sz w:val="24"/>
-          <w:szCs w:val="24"/>
-        </w:rPr>
-        <w:t xml:space="preserve">                  </w:t>
-      </w:r>
-      <w:r>
-        <w:rPr>
-          <w:rFonts w:ascii="Times New Roman" w:hAnsi="Times New Roman" w:cs="Times New Roman"/>
-        </w:rPr>
-        <w:tab/>
-      </w:r>
-      <w:r>
-        <w:rPr>
-          <w:rFonts w:ascii="Times New Roman" w:eastAsia="Bahnschrift" w:hAnsi="Times New Roman" w:cs="Times New Roman"/>
-          <w:color w:val="202124"/>
-          <w:sz w:val="24"/>
-          <w:szCs w:val="24"/>
-        </w:rPr>
-        <w:t xml:space="preserve">    the project.</w:t>
-      </w:r>
-      <w:r>
-        <w:rPr>
-          <w:rFonts w:ascii="Times New Roman" w:hAnsi="Times New Roman" w:cs="Times New Roman"/>
-        </w:rPr>
-        <w:br/>
-      </w:r>
-      <w:r>
-        <w:rPr>
-          <w:rFonts w:ascii="Times New Roman" w:hAnsi="Times New Roman" w:cs="Times New Roman"/>
-        </w:rPr>
-        <w:tab/>
-      </w:r>
-      <w:r>
-        <w:rPr>
-          <w:rFonts w:ascii="Times New Roman" w:hAnsi="Times New Roman" w:cs="Times New Roman"/>
-        </w:rPr>
-        <w:br/>
-      </w:r>
-      <w:r>
-        <w:rPr>
-          <w:rFonts w:ascii="Times New Roman" w:eastAsia="Bahnschrift" w:hAnsi="Times New Roman" w:cs="Times New Roman"/>
-          <w:b/>
-          <w:bCs/>
-          <w:color w:val="202124"/>
-          <w:sz w:val="32"/>
-          <w:szCs w:val="32"/>
-        </w:rPr>
-        <w:t xml:space="preserve">2.3 The late state of the project – </w:t>
-      </w:r>
-      <w:r>
-        <w:rPr>
-          <w:rFonts w:ascii="Times New Roman" w:eastAsia="Bahnschrift" w:hAnsi="Times New Roman" w:cs="Times New Roman"/>
-          <w:color w:val="202124"/>
-          <w:sz w:val="32"/>
-          <w:szCs w:val="32"/>
-        </w:rPr>
-        <w:t>final stage of realization</w:t>
-      </w:r>
-    </w:p>
-    <w:p>
-      <w:pPr>
-        <w:rPr>
-          <w:rFonts w:ascii="Times New Roman" w:eastAsia="Bahnschrift" w:hAnsi="Times New Roman" w:cs="Times New Roman"/>
-          <w:color w:val="202124"/>
-          <w:sz w:val="32"/>
-          <w:szCs w:val="32"/>
-        </w:rPr>
-      </w:pPr>
-      <w:r>
-        <w:rPr>
-          <w:rFonts w:ascii="Times New Roman" w:eastAsia="Bahnschrift" w:hAnsi="Times New Roman" w:cs="Times New Roman"/>
-          <w:color w:val="202124"/>
-          <w:sz w:val="24"/>
-          <w:szCs w:val="24"/>
-        </w:rPr>
-        <w:t xml:space="preserve"> We began thinking of ways to improve the </w:t>
-      </w:r>
-      <w:r>
-        <w:rPr>
-          <w:rFonts w:ascii="Times New Roman" w:eastAsia="Bahnschrift" w:hAnsi="Times New Roman" w:cs="Times New Roman"/>
-          <w:color w:val="202124"/>
-          <w:sz w:val="24"/>
-          <w:szCs w:val="24"/>
-        </w:rPr>
-        <w:t>application</w:t>
-      </w:r>
-      <w:r>
-        <w:rPr>
-          <w:rFonts w:ascii="Times New Roman" w:eastAsia="Bahnschrift" w:hAnsi="Times New Roman" w:cs="Times New Roman"/>
-          <w:color w:val="202124"/>
-          <w:sz w:val="24"/>
-          <w:szCs w:val="24"/>
-        </w:rPr>
-        <w:t xml:space="preserve"> and started creating </w:t>
-      </w:r>
-      <w:r>
-        <w:rPr>
-          <w:rFonts w:ascii="Times New Roman" w:hAnsi="Times New Roman" w:cs="Times New Roman"/>
-        </w:rPr>
-        <w:tab/>
-      </w:r>
-      <w:r>
-        <w:rPr>
-          <w:rFonts w:ascii="Times New Roman" w:eastAsia="Bahnschrift" w:hAnsi="Times New Roman" w:cs="Times New Roman"/>
-          <w:color w:val="202124"/>
-          <w:sz w:val="24"/>
-          <w:szCs w:val="24"/>
-        </w:rPr>
-        <w:t xml:space="preserve">   </w:t>
-      </w:r>
-      <w:r>
-        <w:rPr>
-          <w:rFonts w:ascii="Times New Roman" w:hAnsi="Times New Roman" w:cs="Times New Roman"/>
-        </w:rPr>
-        <w:tab/>
-      </w:r>
-      <w:r>
-        <w:rPr>
-          <w:rFonts w:ascii="Times New Roman" w:eastAsia="Bahnschrift" w:hAnsi="Times New Roman" w:cs="Times New Roman"/>
-          <w:color w:val="202124"/>
-          <w:sz w:val="24"/>
-          <w:szCs w:val="24"/>
-        </w:rPr>
-        <w:t xml:space="preserve">documentation and a presentation to go along with the project. After all was </w:t>
-      </w:r>
-      <w:r>
-        <w:rPr>
-          <w:rFonts w:ascii="Times New Roman" w:hAnsi="Times New Roman" w:cs="Times New Roman"/>
-        </w:rPr>
-        <w:tab/>
-      </w:r>
-      <w:r>
-        <w:rPr>
-          <w:rFonts w:ascii="Times New Roman" w:eastAsia="Bahnschrift" w:hAnsi="Times New Roman" w:cs="Times New Roman"/>
-          <w:color w:val="202124"/>
-          <w:sz w:val="24"/>
-          <w:szCs w:val="24"/>
-        </w:rPr>
-        <w:t>done, we took a much-needed break from everything, as we had a busy week</w:t>
-      </w:r>
-    </w:p>
-    <w:p>
-      <w:pPr>
-        <w:rPr>
-          <w:rFonts w:ascii="Times New Roman" w:eastAsia="Bahnschrift" w:hAnsi="Times New Roman" w:cs="Times New Roman"/>
-          <w:color w:val="202124"/>
-          <w:sz w:val="24"/>
-          <w:szCs w:val="24"/>
-        </w:rPr>
-      </w:pPr>
-    </w:p>
-    <w:p>
-      <w:pPr>
-        <w:rPr>
-          <w:rFonts w:ascii="Times New Roman" w:eastAsia="Bahnschrift" w:hAnsi="Times New Roman" w:cs="Times New Roman"/>
-          <w:color w:val="202124"/>
-          <w:sz w:val="24"/>
-          <w:szCs w:val="24"/>
-        </w:rPr>
-      </w:pPr>
-    </w:p>
-    <w:p>
-      <w:pPr>
-        <w:rPr>
-          <w:rFonts w:ascii="Times New Roman" w:eastAsia="Bahnschrift" w:hAnsi="Times New Roman" w:cs="Times New Roman"/>
-          <w:color w:val="202124"/>
-          <w:sz w:val="24"/>
-          <w:szCs w:val="24"/>
-        </w:rPr>
-      </w:pPr>
-    </w:p>
-    <w:p>
-      <w:pPr>
-        <w:rPr>
-          <w:rFonts w:ascii="Times New Roman" w:eastAsia="Bahnschrift" w:hAnsi="Times New Roman" w:cs="Times New Roman"/>
-          <w:color w:val="202124"/>
-          <w:sz w:val="24"/>
-          <w:szCs w:val="24"/>
-        </w:rPr>
-      </w:pPr>
-    </w:p>
-    <w:p>
-      <w:pPr>
-        <w:rPr>
-          <w:rFonts w:ascii="Times New Roman" w:eastAsia="Bahnschrift" w:hAnsi="Times New Roman" w:cs="Times New Roman"/>
-          <w:color w:val="202124"/>
-          <w:sz w:val="24"/>
-          <w:szCs w:val="24"/>
-        </w:rPr>
-      </w:pPr>
-    </w:p>
-    <w:p>
-      <w:pPr>
-        <w:rPr>
-          <w:rFonts w:ascii="Times New Roman" w:eastAsia="Bahnschrift" w:hAnsi="Times New Roman" w:cs="Times New Roman"/>
-          <w:color w:val="202124"/>
-          <w:sz w:val="24"/>
-          <w:szCs w:val="24"/>
-        </w:rPr>
-      </w:pPr>
-    </w:p>
-    <w:p>
-      <w:pPr>
-        <w:rPr>
-          <w:rFonts w:ascii="Times New Roman" w:eastAsia="Bahnschrift" w:hAnsi="Times New Roman" w:cs="Times New Roman"/>
-          <w:color w:val="202124"/>
-          <w:sz w:val="24"/>
-          <w:szCs w:val="24"/>
-        </w:rPr>
-      </w:pPr>
-    </w:p>
-    <w:p>
-      <w:pPr>
-        <w:rPr>
-          <w:rFonts w:ascii="Times New Roman" w:eastAsia="Bahnschrift" w:hAnsi="Times New Roman" w:cs="Times New Roman"/>
-          <w:color w:val="202124"/>
-          <w:sz w:val="24"/>
-          <w:szCs w:val="24"/>
-        </w:rPr>
-      </w:pPr>
-    </w:p>
-    <w:p>
-      <w:pPr>
-        <w:rPr>
-          <w:rFonts w:ascii="Times New Roman" w:eastAsia="Bahnschrift" w:hAnsi="Times New Roman" w:cs="Times New Roman"/>
-          <w:color w:val="202124"/>
-          <w:sz w:val="24"/>
-          <w:szCs w:val="24"/>
-        </w:rPr>
-      </w:pPr>
-    </w:p>
-    <w:p>
-      <w:pPr>
-        <w:rPr>
-          <w:rFonts w:ascii="Times New Roman" w:eastAsia="Bahnschrift" w:hAnsi="Times New Roman" w:cs="Times New Roman"/>
-          <w:color w:val="202124"/>
-          <w:sz w:val="24"/>
-          <w:szCs w:val="24"/>
-        </w:rPr>
-      </w:pPr>
-      <w:r>
-        <w:rPr>
-          <w:rFonts w:ascii="Times New Roman" w:hAnsi="Times New Roman" w:cs="Times New Roman"/>
-        </w:rPr>
+      </w:pPr>
+      <w:r>
+        <w:rPr>
+          <w:rFonts w:ascii="Times New Roman" w:hAnsi="Times New Roman" w:cs="Times New Roman"/>
+        </w:rPr>
+        <w:lastRenderedPageBreak/>
         <w:br/>
       </w:r>
     </w:p>
@@ -1808,7 +1723,7 @@
                           <pic:cNvPicPr/>
                         </pic:nvPicPr>
                         <pic:blipFill>
-                          <a:blip r:embed="rId5" cstate="print">
+                          <a:blip r:embed="rId7" cstate="print">
                             <a:extLst>
                               <a:ext uri="{28A0092B-C50C-407E-A947-70E740481C1C}">
                                 <a14:useLocalDpi xmlns:a14="http://schemas.microsoft.com/office/drawing/2010/main" val="0"/>
@@ -1915,7 +1830,7 @@
                           </pic:cNvPicPr>
                         </pic:nvPicPr>
                         <pic:blipFill>
-                          <a:blip r:embed="rId6" cstate="print">
+                          <a:blip r:embed="rId8" cstate="print">
                             <a:extLst>
                               <a:ext uri="{28A0092B-C50C-407E-A947-70E740481C1C}">
                                 <a14:useLocalDpi xmlns:a14="http://schemas.microsoft.com/office/drawing/2010/main" val="0"/>
@@ -2023,7 +1938,7 @@
                           <pic:cNvPicPr/>
                         </pic:nvPicPr>
                         <pic:blipFill>
-                          <a:blip r:embed="rId7" cstate="print">
+                          <a:blip r:embed="rId9" cstate="print">
                             <a:extLst>
                               <a:ext uri="{28A0092B-C50C-407E-A947-70E740481C1C}">
                                 <a14:useLocalDpi xmlns:a14="http://schemas.microsoft.com/office/drawing/2010/main" val="0"/>
@@ -2127,7 +2042,7 @@
                           <pic:cNvPicPr/>
                         </pic:nvPicPr>
                         <pic:blipFill>
-                          <a:blip r:embed="rId8" cstate="print">
+                          <a:blip r:embed="rId10" cstate="print">
                             <a:extLst>
                               <a:ext uri="{28A0092B-C50C-407E-A947-70E740481C1C}">
                                 <a14:useLocalDpi xmlns:a14="http://schemas.microsoft.com/office/drawing/2010/main" val="0"/>
@@ -2193,7 +2108,29 @@
                 <w:sz w:val="36"/>
                 <w:szCs w:val="36"/>
               </w:rPr>
-              <w:t>Logo Design</w:t>
+              <w:t>Logo</w:t>
+            </w:r>
+            <w:r>
+              <w:rPr>
+                <w:rFonts w:ascii="Times New Roman" w:eastAsia="Bahnschrift" w:hAnsi="Times New Roman" w:cs="Times New Roman"/>
+                <w:b/>
+                <w:bCs/>
+                <w:color w:val="202124"/>
+                <w:sz w:val="36"/>
+                <w:szCs w:val="36"/>
+              </w:rPr>
+              <w:t xml:space="preserve"> And Card</w:t>
+            </w:r>
+            <w:r>
+              <w:rPr>
+                <w:rFonts w:ascii="Times New Roman" w:eastAsia="Bahnschrift" w:hAnsi="Times New Roman" w:cs="Times New Roman"/>
+                <w:b/>
+                <w:bCs/>
+                <w:color w:val="202124"/>
+                <w:sz w:val="36"/>
+                <w:szCs w:val="36"/>
+              </w:rPr>
+              <w:t xml:space="preserve"> Design</w:t>
             </w:r>
           </w:p>
         </w:tc>
@@ -2236,7 +2173,7 @@
                           <pic:cNvPicPr/>
                         </pic:nvPicPr>
                         <pic:blipFill>
-                          <a:blip r:embed="rId9" cstate="print">
+                          <a:blip r:embed="rId11" cstate="print">
                             <a:extLst>
                               <a:ext uri="{28A0092B-C50C-407E-A947-70E740481C1C}">
                                 <a14:useLocalDpi xmlns:a14="http://schemas.microsoft.com/office/drawing/2010/main" val="0"/>
@@ -2296,7 +2233,6 @@
                 <w:sz w:val="36"/>
                 <w:szCs w:val="36"/>
               </w:rPr>
-              <w:lastRenderedPageBreak/>
               <w:t>Storing the code</w:t>
             </w:r>
           </w:p>
@@ -2340,7 +2276,7 @@
                           <pic:cNvPicPr/>
                         </pic:nvPicPr>
                         <pic:blipFill>
-                          <a:blip r:embed="rId10" cstate="print">
+                          <a:blip r:embed="rId12" cstate="print">
                             <a:extLst>
                               <a:ext uri="{28A0092B-C50C-407E-A947-70E740481C1C}">
                                 <a14:useLocalDpi xmlns:a14="http://schemas.microsoft.com/office/drawing/2010/main" val="0"/>
@@ -2395,8 +2331,8 @@
       </w:pPr>
     </w:p>
     <w:sectPr>
-      <w:headerReference w:type="default" r:id="rId11"/>
-      <w:footerReference w:type="default" r:id="rId12"/>
+      <w:headerReference w:type="default" r:id="rId13"/>
+      <w:footerReference w:type="default" r:id="rId14"/>
       <w:pgSz w:w="12240" w:h="15840"/>
       <w:pgMar w:top="1440" w:right="1440" w:bottom="1440" w:left="1440" w:header="720" w:footer="720" w:gutter="0"/>
       <w:cols w:space="720"/>
@@ -2404,6 +2340,31 @@
     </w:sectPr>
   </w:body>
 </w:document>
+</file>
+
+<file path=word/endnotes.xml><?xml version="1.0" encoding="utf-8"?>
+<w:endnotes xmlns:wpc="http://schemas.microsoft.com/office/word/2010/wordprocessingCanvas" xmlns:cx="http://schemas.microsoft.com/office/drawing/2014/chartex" xmlns:cx1="http://schemas.microsoft.com/office/drawing/2015/9/8/chartex" xmlns:cx2="http://schemas.microsoft.com/office/drawing/2015/10/21/chartex" xmlns:cx3="http://schemas.microsoft.com/office/drawing/2016/5/9/chartex" xmlns:cx4="http://schemas.microsoft.com/office/drawing/2016/5/10/chartex" xmlns:cx5="http://schemas.microsoft.com/office/drawing/2016/5/11/chartex" xmlns:cx6="http://schemas.microsoft.com/office/drawing/2016/5/12/chartex" xmlns:cx7="http://schemas.microsoft.com/office/drawing/2016/5/13/chartex" xmlns:cx8="http://schemas.microsoft.com/office/drawing/2016/5/14/chartex" xmlns:mc="http://schemas.openxmlformats.org/markup-compatibility/2006" xmlns:aink="http://schemas.microsoft.com/office/drawing/2016/ink" xmlns:am3d="http://schemas.microsoft.com/office/drawing/2017/model3d" xmlns:o="urn:schemas-microsoft-com:office:office" xmlns:oel="http://schemas.microsoft.com/office/2019/extlst" xmlns:r="http://schemas.openxmlformats.org/officeDocument/2006/relationships" xmlns:m="http://schemas.openxmlformats.org/officeDocument/2006/math" xmlns:v="urn:schemas-microsoft-com:vml" xmlns:wp14="http://schemas.microsoft.com/office/word/2010/wordprocessingDrawing" xmlns:wp="http://schemas.openxmlformats.org/drawingml/2006/wordprocessingDrawing" xmlns:w10="urn:schemas-microsoft-com:office:word" xmlns:w="http://schemas.openxmlformats.org/wordprocessingml/2006/main" xmlns:w14="http://schemas.microsoft.com/office/word/2010/wordml" xmlns:w15="http://schemas.microsoft.com/office/word/2012/wordml" xmlns:w16cex="http://schemas.microsoft.com/office/word/2018/wordml/cex" xmlns:w16cid="http://schemas.microsoft.com/office/word/2016/wordml/cid" xmlns:w16="http://schemas.microsoft.com/office/word/2018/wordml" xmlns:w16sdtdh="http://schemas.microsoft.com/office/word/2020/wordml/sdtdatahash" xmlns:w16se="http://schemas.microsoft.com/office/word/2015/wordml/symex" xmlns:wpg="http://schemas.microsoft.com/office/word/2010/wordprocessingGroup" xmlns:wpi="http://schemas.microsoft.com/office/word/2010/wordprocessingInk" xmlns:wne="http://schemas.microsoft.com/office/word/2006/wordml" xmlns:wps="http://schemas.microsoft.com/office/word/2010/wordprocessingShape" mc:Ignorable="w14 w15 w16se w16cid w16 w16cex w16sdtdh wp14">
+  <w:endnote w:type="separator" w:id="-1">
+    <w:p>
+      <w:pPr>
+        <w:spacing w:after="0" w:line="240" w:lineRule="auto"/>
+      </w:pPr>
+      <w:r>
+        <w:separator/>
+      </w:r>
+    </w:p>
+  </w:endnote>
+  <w:endnote w:type="continuationSeparator" w:id="0">
+    <w:p>
+      <w:pPr>
+        <w:spacing w:after="0" w:line="240" w:lineRule="auto"/>
+      </w:pPr>
+      <w:r>
+        <w:continuationSeparator/>
+      </w:r>
+    </w:p>
+  </w:endnote>
+</w:endnotes>
 </file>
 
 <file path=word/footer1.xml><?xml version="1.0" encoding="utf-8"?>
@@ -2462,6 +2423,31 @@
     </w:pPr>
   </w:p>
 </w:ftr>
+</file>
+
+<file path=word/footnotes.xml><?xml version="1.0" encoding="utf-8"?>
+<w:footnotes xmlns:wpc="http://schemas.microsoft.com/office/word/2010/wordprocessingCanvas" xmlns:cx="http://schemas.microsoft.com/office/drawing/2014/chartex" xmlns:cx1="http://schemas.microsoft.com/office/drawing/2015/9/8/chartex" xmlns:cx2="http://schemas.microsoft.com/office/drawing/2015/10/21/chartex" xmlns:cx3="http://schemas.microsoft.com/office/drawing/2016/5/9/chartex" xmlns:cx4="http://schemas.microsoft.com/office/drawing/2016/5/10/chartex" xmlns:cx5="http://schemas.microsoft.com/office/drawing/2016/5/11/chartex" xmlns:cx6="http://schemas.microsoft.com/office/drawing/2016/5/12/chartex" xmlns:cx7="http://schemas.microsoft.com/office/drawing/2016/5/13/chartex" xmlns:cx8="http://schemas.microsoft.com/office/drawing/2016/5/14/chartex" xmlns:mc="http://schemas.openxmlformats.org/markup-compatibility/2006" xmlns:aink="http://schemas.microsoft.com/office/drawing/2016/ink" xmlns:am3d="http://schemas.microsoft.com/office/drawing/2017/model3d" xmlns:o="urn:schemas-microsoft-com:office:office" xmlns:oel="http://schemas.microsoft.com/office/2019/extlst" xmlns:r="http://schemas.openxmlformats.org/officeDocument/2006/relationships" xmlns:m="http://schemas.openxmlformats.org/officeDocument/2006/math" xmlns:v="urn:schemas-microsoft-com:vml" xmlns:wp14="http://schemas.microsoft.com/office/word/2010/wordprocessingDrawing" xmlns:wp="http://schemas.openxmlformats.org/drawingml/2006/wordprocessingDrawing" xmlns:w10="urn:schemas-microsoft-com:office:word" xmlns:w="http://schemas.openxmlformats.org/wordprocessingml/2006/main" xmlns:w14="http://schemas.microsoft.com/office/word/2010/wordml" xmlns:w15="http://schemas.microsoft.com/office/word/2012/wordml" xmlns:w16cex="http://schemas.microsoft.com/office/word/2018/wordml/cex" xmlns:w16cid="http://schemas.microsoft.com/office/word/2016/wordml/cid" xmlns:w16="http://schemas.microsoft.com/office/word/2018/wordml" xmlns:w16sdtdh="http://schemas.microsoft.com/office/word/2020/wordml/sdtdatahash" xmlns:w16se="http://schemas.microsoft.com/office/word/2015/wordml/symex" xmlns:wpg="http://schemas.microsoft.com/office/word/2010/wordprocessingGroup" xmlns:wpi="http://schemas.microsoft.com/office/word/2010/wordprocessingInk" xmlns:wne="http://schemas.microsoft.com/office/word/2006/wordml" xmlns:wps="http://schemas.microsoft.com/office/word/2010/wordprocessingShape" mc:Ignorable="w14 w15 w16se w16cid w16 w16cex w16sdtdh wp14">
+  <w:footnote w:type="separator" w:id="-1">
+    <w:p>
+      <w:pPr>
+        <w:spacing w:after="0" w:line="240" w:lineRule="auto"/>
+      </w:pPr>
+      <w:r>
+        <w:separator/>
+      </w:r>
+    </w:p>
+  </w:footnote>
+  <w:footnote w:type="continuationSeparator" w:id="0">
+    <w:p>
+      <w:pPr>
+        <w:spacing w:after="0" w:line="240" w:lineRule="auto"/>
+      </w:pPr>
+      <w:r>
+        <w:continuationSeparator/>
+      </w:r>
+    </w:p>
+  </w:footnote>
+</w:footnotes>
 </file>
 
 <file path=word/header1.xml><?xml version="1.0" encoding="utf-8"?>
@@ -2880,6 +2866,7 @@
   <w:style w:type="character" w:default="1" w:styleId="DefaultParagraphFont">
     <w:name w:val="Default Paragraph Font"/>
     <w:uiPriority w:val="1"/>
+    <w:semiHidden/>
     <w:unhideWhenUsed/>
   </w:style>
   <w:style w:type="table" w:default="1" w:styleId="TableNormal">
@@ -3005,6 +2992,31 @@
       <w:ind w:left="720"/>
       <w:contextualSpacing/>
     </w:pPr>
+  </w:style>
+  <w:style w:type="paragraph" w:styleId="NoSpacing">
+    <w:name w:val="No Spacing"/>
+    <w:link w:val="NoSpacingChar"/>
+    <w:uiPriority w:val="1"/>
+    <w:qFormat/>
+    <w:rsid w:val="008029E2"/>
+    <w:pPr>
+      <w:spacing w:after="0" w:line="240" w:lineRule="auto"/>
+    </w:pPr>
+    <w:rPr>
+      <w:rFonts w:eastAsiaTheme="minorEastAsia"/>
+      <w:lang w:val="en-US"/>
+    </w:rPr>
+  </w:style>
+  <w:style w:type="character" w:customStyle="1" w:styleId="NoSpacingChar">
+    <w:name w:val="No Spacing Char"/>
+    <w:basedOn w:val="DefaultParagraphFont"/>
+    <w:link w:val="NoSpacing"/>
+    <w:uiPriority w:val="1"/>
+    <w:rsid w:val="008029E2"/>
+    <w:rPr>
+      <w:rFonts w:eastAsiaTheme="minorEastAsia"/>
+      <w:lang w:val="en-US"/>
+    </w:rPr>
   </w:style>
 </w:styles>
 </file>

</xml_diff>